<commit_message>
Relatório done só falta o 2.9
</commit_message>
<xml_diff>
--- a/SRCR1-GRUPO10/Relatorio.docx
+++ b/SRCR1-GRUPO10/Relatorio.docx
@@ -604,7 +604,7 @@
         </w:rPr>
       </w:pPr>
       <w:bookmarkStart w:id="0" w:name="_GoBack"/>
-      <w:bookmarkStart w:id="1" w:name="_Toc4245694"/>
+      <w:bookmarkStart w:id="1" w:name="_Toc4336410"/>
       <w:bookmarkEnd w:id="0"/>
       <w:r>
         <w:rPr>
@@ -761,7 +761,7 @@
             </w:rPr>
             <w:fldChar w:fldCharType="separate"/>
           </w:r>
-          <w:hyperlink w:anchor="_Toc4245694" w:history="1">
+          <w:hyperlink w:anchor="_Toc4336410" w:history="1">
             <w:r>
               <w:rPr>
                 <w:rStyle w:val="Hiperligao"/>
@@ -789,7 +789,7 @@
                 <w:noProof/>
                 <w:webHidden/>
               </w:rPr>
-              <w:instrText xml:space="preserve"> PAGEREF _Toc4245694 \h </w:instrText>
+              <w:instrText xml:space="preserve"> PAGEREF _Toc4336410 \h </w:instrText>
             </w:r>
             <w:r>
               <w:rPr>
@@ -838,7 +838,7 @@
               <w:lang w:val="pt-PT" w:eastAsia="pt-PT"/>
             </w:rPr>
           </w:pPr>
-          <w:hyperlink w:anchor="_Toc4245695" w:history="1">
+          <w:hyperlink w:anchor="_Toc4336411" w:history="1">
             <w:r>
               <w:rPr>
                 <w:rStyle w:val="Hiperligao"/>
@@ -866,7 +866,7 @@
                 <w:noProof/>
                 <w:webHidden/>
               </w:rPr>
-              <w:instrText xml:space="preserve"> PAGEREF _Toc4245695 \h </w:instrText>
+              <w:instrText xml:space="preserve"> PAGEREF _Toc4336411 \h </w:instrText>
             </w:r>
             <w:r>
               <w:rPr>
@@ -915,7 +915,7 @@
               <w:lang w:val="pt-PT" w:eastAsia="pt-PT"/>
             </w:rPr>
           </w:pPr>
-          <w:hyperlink w:anchor="_Toc4245696" w:history="1">
+          <w:hyperlink w:anchor="_Toc4336412" w:history="1">
             <w:r>
               <w:rPr>
                 <w:rStyle w:val="Hiperligao"/>
@@ -943,7 +943,7 @@
                 <w:noProof/>
                 <w:webHidden/>
               </w:rPr>
-              <w:instrText xml:space="preserve"> PAGEREF _Toc4245696 \h </w:instrText>
+              <w:instrText xml:space="preserve"> PAGEREF _Toc4336412 \h </w:instrText>
             </w:r>
             <w:r>
               <w:rPr>
@@ -989,7 +989,7 @@
               <w:lang w:val="pt-PT" w:eastAsia="pt-PT"/>
             </w:rPr>
           </w:pPr>
-          <w:hyperlink w:anchor="_Toc4245697" w:history="1">
+          <w:hyperlink w:anchor="_Toc4336413" w:history="1">
             <w:r>
               <w:rPr>
                 <w:rStyle w:val="Hiperligao"/>
@@ -1016,7 +1016,7 @@
                 <w:noProof/>
                 <w:webHidden/>
               </w:rPr>
-              <w:instrText xml:space="preserve"> PAGEREF _Toc4245697 \h </w:instrText>
+              <w:instrText xml:space="preserve"> PAGEREF _Toc4336413 \h </w:instrText>
             </w:r>
             <w:r>
               <w:rPr>
@@ -1062,7 +1062,7 @@
               <w:lang w:val="pt-PT" w:eastAsia="pt-PT"/>
             </w:rPr>
           </w:pPr>
-          <w:hyperlink w:anchor="_Toc4245698" w:history="1">
+          <w:hyperlink w:anchor="_Toc4336414" w:history="1">
             <w:r>
               <w:rPr>
                 <w:rStyle w:val="Hiperligao"/>
@@ -1089,7 +1089,7 @@
                 <w:noProof/>
                 <w:webHidden/>
               </w:rPr>
-              <w:instrText xml:space="preserve"> PAGEREF _Toc4245698 \h </w:instrText>
+              <w:instrText xml:space="preserve"> PAGEREF _Toc4336414 \h </w:instrText>
             </w:r>
             <w:r>
               <w:rPr>
@@ -1135,7 +1135,7 @@
               <w:lang w:val="pt-PT" w:eastAsia="pt-PT"/>
             </w:rPr>
           </w:pPr>
-          <w:hyperlink w:anchor="_Toc4245699" w:history="1">
+          <w:hyperlink w:anchor="_Toc4336415" w:history="1">
             <w:r>
               <w:rPr>
                 <w:rStyle w:val="Hiperligao"/>
@@ -1162,7 +1162,7 @@
                 <w:noProof/>
                 <w:webHidden/>
               </w:rPr>
-              <w:instrText xml:space="preserve"> PAGEREF _Toc4245699 \h </w:instrText>
+              <w:instrText xml:space="preserve"> PAGEREF _Toc4336415 \h </w:instrText>
             </w:r>
             <w:r>
               <w:rPr>
@@ -1208,7 +1208,7 @@
               <w:lang w:val="pt-PT" w:eastAsia="pt-PT"/>
             </w:rPr>
           </w:pPr>
-          <w:hyperlink w:anchor="_Toc4245700" w:history="1">
+          <w:hyperlink w:anchor="_Toc4336416" w:history="1">
             <w:r>
               <w:rPr>
                 <w:rStyle w:val="Hiperligao"/>
@@ -1235,7 +1235,7 @@
                 <w:noProof/>
                 <w:webHidden/>
               </w:rPr>
-              <w:instrText xml:space="preserve"> PAGEREF _Toc4245700 \h </w:instrText>
+              <w:instrText xml:space="preserve"> PAGEREF _Toc4336416 \h </w:instrText>
             </w:r>
             <w:r>
               <w:rPr>
@@ -1281,7 +1281,7 @@
               <w:lang w:val="pt-PT" w:eastAsia="pt-PT"/>
             </w:rPr>
           </w:pPr>
-          <w:hyperlink w:anchor="_Toc4245701" w:history="1">
+          <w:hyperlink w:anchor="_Toc4336417" w:history="1">
             <w:r>
               <w:rPr>
                 <w:rStyle w:val="Hiperligao"/>
@@ -1308,7 +1308,7 @@
                 <w:noProof/>
                 <w:webHidden/>
               </w:rPr>
-              <w:instrText xml:space="preserve"> PAGEREF _Toc4245701 \h </w:instrText>
+              <w:instrText xml:space="preserve"> PAGEREF _Toc4336417 \h </w:instrText>
             </w:r>
             <w:r>
               <w:rPr>
@@ -1354,7 +1354,7 @@
               <w:lang w:val="pt-PT" w:eastAsia="pt-PT"/>
             </w:rPr>
           </w:pPr>
-          <w:hyperlink w:anchor="_Toc4245702" w:history="1">
+          <w:hyperlink w:anchor="_Toc4336418" w:history="1">
             <w:r>
               <w:rPr>
                 <w:rStyle w:val="Hiperligao"/>
@@ -1381,7 +1381,7 @@
                 <w:noProof/>
                 <w:webHidden/>
               </w:rPr>
-              <w:instrText xml:space="preserve"> PAGEREF _Toc4245702 \h </w:instrText>
+              <w:instrText xml:space="preserve"> PAGEREF _Toc4336418 \h </w:instrText>
             </w:r>
             <w:r>
               <w:rPr>
@@ -1427,7 +1427,7 @@
               <w:lang w:val="pt-PT" w:eastAsia="pt-PT"/>
             </w:rPr>
           </w:pPr>
-          <w:hyperlink w:anchor="_Toc4245703" w:history="1">
+          <w:hyperlink w:anchor="_Toc4336419" w:history="1">
             <w:r>
               <w:rPr>
                 <w:rStyle w:val="Hiperligao"/>
@@ -1454,7 +1454,7 @@
                 <w:noProof/>
                 <w:webHidden/>
               </w:rPr>
-              <w:instrText xml:space="preserve"> PAGEREF _Toc4245703 \h </w:instrText>
+              <w:instrText xml:space="preserve"> PAGEREF _Toc4336419 \h </w:instrText>
             </w:r>
             <w:r>
               <w:rPr>
@@ -1500,7 +1500,7 @@
               <w:lang w:val="pt-PT" w:eastAsia="pt-PT"/>
             </w:rPr>
           </w:pPr>
-          <w:hyperlink w:anchor="_Toc4245704" w:history="1">
+          <w:hyperlink w:anchor="_Toc4336420" w:history="1">
             <w:r>
               <w:rPr>
                 <w:rStyle w:val="Hiperligao"/>
@@ -1527,7 +1527,7 @@
                 <w:noProof/>
                 <w:webHidden/>
               </w:rPr>
-              <w:instrText xml:space="preserve"> PAGEREF _Toc4245704 \h </w:instrText>
+              <w:instrText xml:space="preserve"> PAGEREF _Toc4336420 \h </w:instrText>
             </w:r>
             <w:r>
               <w:rPr>
@@ -1573,7 +1573,7 @@
               <w:lang w:val="pt-PT" w:eastAsia="pt-PT"/>
             </w:rPr>
           </w:pPr>
-          <w:hyperlink w:anchor="_Toc4245705" w:history="1">
+          <w:hyperlink w:anchor="_Toc4336421" w:history="1">
             <w:r>
               <w:rPr>
                 <w:rStyle w:val="Hiperligao"/>
@@ -1600,7 +1600,7 @@
                 <w:noProof/>
                 <w:webHidden/>
               </w:rPr>
-              <w:instrText xml:space="preserve"> PAGEREF _Toc4245705 \h </w:instrText>
+              <w:instrText xml:space="preserve"> PAGEREF _Toc4336421 \h </w:instrText>
             </w:r>
             <w:r>
               <w:rPr>
@@ -1646,7 +1646,7 @@
               <w:lang w:val="pt-PT" w:eastAsia="pt-PT"/>
             </w:rPr>
           </w:pPr>
-          <w:hyperlink w:anchor="_Toc4245706" w:history="1">
+          <w:hyperlink w:anchor="_Toc4336422" w:history="1">
             <w:r>
               <w:rPr>
                 <w:rStyle w:val="Hiperligao"/>
@@ -1673,7 +1673,7 @@
                 <w:noProof/>
                 <w:webHidden/>
               </w:rPr>
-              <w:instrText xml:space="preserve"> PAGEREF _Toc4245706 \h </w:instrText>
+              <w:instrText xml:space="preserve"> PAGEREF _Toc4336422 \h </w:instrText>
             </w:r>
             <w:r>
               <w:rPr>
@@ -1719,7 +1719,7 @@
               <w:lang w:val="pt-PT" w:eastAsia="pt-PT"/>
             </w:rPr>
           </w:pPr>
-          <w:hyperlink w:anchor="_Toc4245707" w:history="1">
+          <w:hyperlink w:anchor="_Toc4336423" w:history="1">
             <w:r>
               <w:rPr>
                 <w:rStyle w:val="Hiperligao"/>
@@ -1746,7 +1746,7 @@
                 <w:noProof/>
                 <w:webHidden/>
               </w:rPr>
-              <w:instrText xml:space="preserve"> PAGEREF _Toc4245707 \h </w:instrText>
+              <w:instrText xml:space="preserve"> PAGEREF _Toc4336423 \h </w:instrText>
             </w:r>
             <w:r>
               <w:rPr>
@@ -1792,7 +1792,7 @@
               <w:lang w:val="pt-PT" w:eastAsia="pt-PT"/>
             </w:rPr>
           </w:pPr>
-          <w:hyperlink w:anchor="_Toc4245708" w:history="1">
+          <w:hyperlink w:anchor="_Toc4336424" w:history="1">
             <w:r>
               <w:rPr>
                 <w:rStyle w:val="Hiperligao"/>
@@ -1819,7 +1819,7 @@
                 <w:noProof/>
                 <w:webHidden/>
               </w:rPr>
-              <w:instrText xml:space="preserve"> PAGEREF _Toc4245708 \h </w:instrText>
+              <w:instrText xml:space="preserve"> PAGEREF _Toc4336424 \h </w:instrText>
             </w:r>
             <w:r>
               <w:rPr>
@@ -1865,7 +1865,7 @@
               <w:lang w:val="pt-PT" w:eastAsia="pt-PT"/>
             </w:rPr>
           </w:pPr>
-          <w:hyperlink w:anchor="_Toc4245709" w:history="1">
+          <w:hyperlink w:anchor="_Toc4336425" w:history="1">
             <w:r>
               <w:rPr>
                 <w:rStyle w:val="Hiperligao"/>
@@ -1892,7 +1892,7 @@
                 <w:noProof/>
                 <w:webHidden/>
               </w:rPr>
-              <w:instrText xml:space="preserve"> PAGEREF _Toc4245709 \h </w:instrText>
+              <w:instrText xml:space="preserve"> PAGEREF _Toc4336425 \h </w:instrText>
             </w:r>
             <w:r>
               <w:rPr>
@@ -1938,7 +1938,7 @@
               <w:lang w:val="pt-PT" w:eastAsia="pt-PT"/>
             </w:rPr>
           </w:pPr>
-          <w:hyperlink w:anchor="_Toc4245710" w:history="1">
+          <w:hyperlink w:anchor="_Toc4336426" w:history="1">
             <w:r>
               <w:rPr>
                 <w:rStyle w:val="Hiperligao"/>
@@ -1965,7 +1965,7 @@
                 <w:noProof/>
                 <w:webHidden/>
               </w:rPr>
-              <w:instrText xml:space="preserve"> PAGEREF _Toc4245710 \h </w:instrText>
+              <w:instrText xml:space="preserve"> PAGEREF _Toc4336426 \h </w:instrText>
             </w:r>
             <w:r>
               <w:rPr>
@@ -2011,7 +2011,7 @@
               <w:lang w:val="pt-PT" w:eastAsia="pt-PT"/>
             </w:rPr>
           </w:pPr>
-          <w:hyperlink w:anchor="_Toc4245711" w:history="1">
+          <w:hyperlink w:anchor="_Toc4336427" w:history="1">
             <w:r>
               <w:rPr>
                 <w:rStyle w:val="Hiperligao"/>
@@ -2046,7 +2046,7 @@
                 <w:noProof/>
                 <w:webHidden/>
               </w:rPr>
-              <w:instrText xml:space="preserve"> PAGEREF _Toc4245711 \h </w:instrText>
+              <w:instrText xml:space="preserve"> PAGEREF _Toc4336427 \h </w:instrText>
             </w:r>
             <w:r>
               <w:rPr>
@@ -2092,7 +2092,7 @@
               <w:lang w:val="pt-PT" w:eastAsia="pt-PT"/>
             </w:rPr>
           </w:pPr>
-          <w:hyperlink w:anchor="_Toc4245712" w:history="1">
+          <w:hyperlink w:anchor="_Toc4336428" w:history="1">
             <w:r>
               <w:rPr>
                 <w:rStyle w:val="Hiperligao"/>
@@ -2127,7 +2127,7 @@
                 <w:noProof/>
                 <w:webHidden/>
               </w:rPr>
-              <w:instrText xml:space="preserve"> PAGEREF _Toc4245712 \h </w:instrText>
+              <w:instrText xml:space="preserve"> PAGEREF _Toc4336428 \h </w:instrText>
             </w:r>
             <w:r>
               <w:rPr>
@@ -2173,7 +2173,7 @@
               <w:lang w:val="pt-PT" w:eastAsia="pt-PT"/>
             </w:rPr>
           </w:pPr>
-          <w:hyperlink w:anchor="_Toc4245713" w:history="1">
+          <w:hyperlink w:anchor="_Toc4336429" w:history="1">
             <w:r>
               <w:rPr>
                 <w:rStyle w:val="Hiperligao"/>
@@ -2200,7 +2200,7 @@
                 <w:noProof/>
                 <w:webHidden/>
               </w:rPr>
-              <w:instrText xml:space="preserve"> PAGEREF _Toc4245713 \h </w:instrText>
+              <w:instrText xml:space="preserve"> PAGEREF _Toc4336429 \h </w:instrText>
             </w:r>
             <w:r>
               <w:rPr>
@@ -2246,7 +2246,7 @@
               <w:lang w:val="pt-PT" w:eastAsia="pt-PT"/>
             </w:rPr>
           </w:pPr>
-          <w:hyperlink w:anchor="_Toc4245714" w:history="1">
+          <w:hyperlink w:anchor="_Toc4336430" w:history="1">
             <w:r>
               <w:rPr>
                 <w:rStyle w:val="Hiperligao"/>
@@ -2273,7 +2273,7 @@
                 <w:noProof/>
                 <w:webHidden/>
               </w:rPr>
-              <w:instrText xml:space="preserve"> PAGEREF _Toc4245714 \h </w:instrText>
+              <w:instrText xml:space="preserve"> PAGEREF _Toc4336430 \h </w:instrText>
             </w:r>
             <w:r>
               <w:rPr>
@@ -2319,7 +2319,7 @@
               <w:lang w:val="pt-PT" w:eastAsia="pt-PT"/>
             </w:rPr>
           </w:pPr>
-          <w:hyperlink w:anchor="_Toc4245715" w:history="1">
+          <w:hyperlink w:anchor="_Toc4336431" w:history="1">
             <w:r>
               <w:rPr>
                 <w:rStyle w:val="Hiperligao"/>
@@ -2346,7 +2346,7 @@
                 <w:noProof/>
                 <w:webHidden/>
               </w:rPr>
-              <w:instrText xml:space="preserve"> PAGEREF _Toc4245715 \h </w:instrText>
+              <w:instrText xml:space="preserve"> PAGEREF _Toc4336431 \h </w:instrText>
             </w:r>
             <w:r>
               <w:rPr>
@@ -2367,6 +2367,747 @@
                 <w:webHidden/>
               </w:rPr>
               <w:t>18</w:t>
+            </w:r>
+            <w:r>
+              <w:rPr>
+                <w:noProof/>
+                <w:webHidden/>
+              </w:rPr>
+              <w:fldChar w:fldCharType="end"/>
+            </w:r>
+          </w:hyperlink>
+        </w:p>
+        <w:p>
+          <w:pPr>
+            <w:pStyle w:val="ndice2"/>
+            <w:tabs>
+              <w:tab w:val="right" w:leader="dot" w:pos="9746"/>
+            </w:tabs>
+            <w:rPr>
+              <w:rFonts w:eastAsiaTheme="minorEastAsia" w:cstheme="minorBidi"/>
+              <w:b w:val="0"/>
+              <w:bCs w:val="0"/>
+              <w:noProof/>
+              <w:sz w:val="22"/>
+              <w:lang w:val="pt-PT" w:eastAsia="pt-PT"/>
+            </w:rPr>
+          </w:pPr>
+          <w:hyperlink w:anchor="_Toc4336432" w:history="1">
+            <w:r>
+              <w:rPr>
+                <w:rStyle w:val="Hiperligao"/>
+                <w:noProof/>
+              </w:rPr>
+              <w:t>2.7 – Identificar serviços realizados por utente, instituição ou cidade</w:t>
+            </w:r>
+            <w:r>
+              <w:rPr>
+                <w:noProof/>
+                <w:webHidden/>
+              </w:rPr>
+              <w:tab/>
+            </w:r>
+            <w:r>
+              <w:rPr>
+                <w:noProof/>
+                <w:webHidden/>
+              </w:rPr>
+              <w:fldChar w:fldCharType="begin"/>
+            </w:r>
+            <w:r>
+              <w:rPr>
+                <w:noProof/>
+                <w:webHidden/>
+              </w:rPr>
+              <w:instrText xml:space="preserve"> PAGEREF _Toc4336432 \h </w:instrText>
+            </w:r>
+            <w:r>
+              <w:rPr>
+                <w:noProof/>
+                <w:webHidden/>
+              </w:rPr>
+            </w:r>
+            <w:r>
+              <w:rPr>
+                <w:noProof/>
+                <w:webHidden/>
+              </w:rPr>
+              <w:fldChar w:fldCharType="separate"/>
+            </w:r>
+            <w:r>
+              <w:rPr>
+                <w:noProof/>
+                <w:webHidden/>
+              </w:rPr>
+              <w:t>19</w:t>
+            </w:r>
+            <w:r>
+              <w:rPr>
+                <w:noProof/>
+                <w:webHidden/>
+              </w:rPr>
+              <w:fldChar w:fldCharType="end"/>
+            </w:r>
+          </w:hyperlink>
+        </w:p>
+        <w:p>
+          <w:pPr>
+            <w:pStyle w:val="ndice2"/>
+            <w:tabs>
+              <w:tab w:val="right" w:leader="dot" w:pos="9746"/>
+            </w:tabs>
+            <w:rPr>
+              <w:rFonts w:eastAsiaTheme="minorEastAsia" w:cstheme="minorBidi"/>
+              <w:b w:val="0"/>
+              <w:bCs w:val="0"/>
+              <w:noProof/>
+              <w:sz w:val="22"/>
+              <w:lang w:val="pt-PT" w:eastAsia="pt-PT"/>
+            </w:rPr>
+          </w:pPr>
+          <w:hyperlink w:anchor="_Toc4336433" w:history="1">
+            <w:r>
+              <w:rPr>
+                <w:rStyle w:val="Hiperligao"/>
+                <w:noProof/>
+              </w:rPr>
+              <w:t>2.7.1 – Identificar serviços realizados por utente</w:t>
+            </w:r>
+            <w:r>
+              <w:rPr>
+                <w:noProof/>
+                <w:webHidden/>
+              </w:rPr>
+              <w:tab/>
+            </w:r>
+            <w:r>
+              <w:rPr>
+                <w:noProof/>
+                <w:webHidden/>
+              </w:rPr>
+              <w:fldChar w:fldCharType="begin"/>
+            </w:r>
+            <w:r>
+              <w:rPr>
+                <w:noProof/>
+                <w:webHidden/>
+              </w:rPr>
+              <w:instrText xml:space="preserve"> PAGEREF _Toc4336433 \h </w:instrText>
+            </w:r>
+            <w:r>
+              <w:rPr>
+                <w:noProof/>
+                <w:webHidden/>
+              </w:rPr>
+            </w:r>
+            <w:r>
+              <w:rPr>
+                <w:noProof/>
+                <w:webHidden/>
+              </w:rPr>
+              <w:fldChar w:fldCharType="separate"/>
+            </w:r>
+            <w:r>
+              <w:rPr>
+                <w:noProof/>
+                <w:webHidden/>
+              </w:rPr>
+              <w:t>19</w:t>
+            </w:r>
+            <w:r>
+              <w:rPr>
+                <w:noProof/>
+                <w:webHidden/>
+              </w:rPr>
+              <w:fldChar w:fldCharType="end"/>
+            </w:r>
+          </w:hyperlink>
+        </w:p>
+        <w:p>
+          <w:pPr>
+            <w:pStyle w:val="ndice2"/>
+            <w:tabs>
+              <w:tab w:val="right" w:leader="dot" w:pos="9746"/>
+            </w:tabs>
+            <w:rPr>
+              <w:rFonts w:eastAsiaTheme="minorEastAsia" w:cstheme="minorBidi"/>
+              <w:b w:val="0"/>
+              <w:bCs w:val="0"/>
+              <w:noProof/>
+              <w:sz w:val="22"/>
+              <w:lang w:val="pt-PT" w:eastAsia="pt-PT"/>
+            </w:rPr>
+          </w:pPr>
+          <w:hyperlink w:anchor="_Toc4336434" w:history="1">
+            <w:r>
+              <w:rPr>
+                <w:rStyle w:val="Hiperligao"/>
+                <w:noProof/>
+              </w:rPr>
+              <w:t>2.7.2 – Identificar serviços realizados por instituição ou cidade</w:t>
+            </w:r>
+            <w:r>
+              <w:rPr>
+                <w:noProof/>
+                <w:webHidden/>
+              </w:rPr>
+              <w:tab/>
+            </w:r>
+            <w:r>
+              <w:rPr>
+                <w:noProof/>
+                <w:webHidden/>
+              </w:rPr>
+              <w:fldChar w:fldCharType="begin"/>
+            </w:r>
+            <w:r>
+              <w:rPr>
+                <w:noProof/>
+                <w:webHidden/>
+              </w:rPr>
+              <w:instrText xml:space="preserve"> PAGEREF _Toc4336434 \h </w:instrText>
+            </w:r>
+            <w:r>
+              <w:rPr>
+                <w:noProof/>
+                <w:webHidden/>
+              </w:rPr>
+            </w:r>
+            <w:r>
+              <w:rPr>
+                <w:noProof/>
+                <w:webHidden/>
+              </w:rPr>
+              <w:fldChar w:fldCharType="separate"/>
+            </w:r>
+            <w:r>
+              <w:rPr>
+                <w:noProof/>
+                <w:webHidden/>
+              </w:rPr>
+              <w:t>20</w:t>
+            </w:r>
+            <w:r>
+              <w:rPr>
+                <w:noProof/>
+                <w:webHidden/>
+              </w:rPr>
+              <w:fldChar w:fldCharType="end"/>
+            </w:r>
+          </w:hyperlink>
+        </w:p>
+        <w:p>
+          <w:pPr>
+            <w:pStyle w:val="ndice2"/>
+            <w:tabs>
+              <w:tab w:val="right" w:leader="dot" w:pos="9746"/>
+            </w:tabs>
+            <w:rPr>
+              <w:rFonts w:eastAsiaTheme="minorEastAsia" w:cstheme="minorBidi"/>
+              <w:b w:val="0"/>
+              <w:bCs w:val="0"/>
+              <w:noProof/>
+              <w:sz w:val="22"/>
+              <w:lang w:val="pt-PT" w:eastAsia="pt-PT"/>
+            </w:rPr>
+          </w:pPr>
+          <w:hyperlink w:anchor="_Toc4336435" w:history="1">
+            <w:r>
+              <w:rPr>
+                <w:rStyle w:val="Hiperligao"/>
+                <w:noProof/>
+              </w:rPr>
+              <w:t xml:space="preserve">2.8 - </w:t>
+            </w:r>
+            <w:r>
+              <w:rPr>
+                <w:rStyle w:val="Hiperligao"/>
+                <w:rFonts w:cs="Arial"/>
+                <w:noProof/>
+              </w:rPr>
+              <w:t>Calcular o custo total dos cuidados de saúde por utente/serviço/instituição/data/médico</w:t>
+            </w:r>
+            <w:r>
+              <w:rPr>
+                <w:noProof/>
+                <w:webHidden/>
+              </w:rPr>
+              <w:tab/>
+            </w:r>
+            <w:r>
+              <w:rPr>
+                <w:noProof/>
+                <w:webHidden/>
+              </w:rPr>
+              <w:fldChar w:fldCharType="begin"/>
+            </w:r>
+            <w:r>
+              <w:rPr>
+                <w:noProof/>
+                <w:webHidden/>
+              </w:rPr>
+              <w:instrText xml:space="preserve"> PAGEREF _Toc4336435 \h </w:instrText>
+            </w:r>
+            <w:r>
+              <w:rPr>
+                <w:noProof/>
+                <w:webHidden/>
+              </w:rPr>
+            </w:r>
+            <w:r>
+              <w:rPr>
+                <w:noProof/>
+                <w:webHidden/>
+              </w:rPr>
+              <w:fldChar w:fldCharType="separate"/>
+            </w:r>
+            <w:r>
+              <w:rPr>
+                <w:noProof/>
+                <w:webHidden/>
+              </w:rPr>
+              <w:t>20</w:t>
+            </w:r>
+            <w:r>
+              <w:rPr>
+                <w:noProof/>
+                <w:webHidden/>
+              </w:rPr>
+              <w:fldChar w:fldCharType="end"/>
+            </w:r>
+          </w:hyperlink>
+        </w:p>
+        <w:p>
+          <w:pPr>
+            <w:pStyle w:val="ndice2"/>
+            <w:tabs>
+              <w:tab w:val="right" w:leader="dot" w:pos="9746"/>
+            </w:tabs>
+            <w:rPr>
+              <w:rFonts w:eastAsiaTheme="minorEastAsia" w:cstheme="minorBidi"/>
+              <w:b w:val="0"/>
+              <w:bCs w:val="0"/>
+              <w:noProof/>
+              <w:sz w:val="22"/>
+              <w:lang w:val="pt-PT" w:eastAsia="pt-PT"/>
+            </w:rPr>
+          </w:pPr>
+          <w:hyperlink w:anchor="_Toc4336436" w:history="1">
+            <w:r>
+              <w:rPr>
+                <w:rStyle w:val="Hiperligao"/>
+                <w:noProof/>
+              </w:rPr>
+              <w:t>2.8.1 – Custo total dos cuidados de saúde por utente</w:t>
+            </w:r>
+            <w:r>
+              <w:rPr>
+                <w:noProof/>
+                <w:webHidden/>
+              </w:rPr>
+              <w:tab/>
+            </w:r>
+            <w:r>
+              <w:rPr>
+                <w:noProof/>
+                <w:webHidden/>
+              </w:rPr>
+              <w:fldChar w:fldCharType="begin"/>
+            </w:r>
+            <w:r>
+              <w:rPr>
+                <w:noProof/>
+                <w:webHidden/>
+              </w:rPr>
+              <w:instrText xml:space="preserve"> PAGEREF _Toc4336436 \h </w:instrText>
+            </w:r>
+            <w:r>
+              <w:rPr>
+                <w:noProof/>
+                <w:webHidden/>
+              </w:rPr>
+            </w:r>
+            <w:r>
+              <w:rPr>
+                <w:noProof/>
+                <w:webHidden/>
+              </w:rPr>
+              <w:fldChar w:fldCharType="separate"/>
+            </w:r>
+            <w:r>
+              <w:rPr>
+                <w:noProof/>
+                <w:webHidden/>
+              </w:rPr>
+              <w:t>21</w:t>
+            </w:r>
+            <w:r>
+              <w:rPr>
+                <w:noProof/>
+                <w:webHidden/>
+              </w:rPr>
+              <w:fldChar w:fldCharType="end"/>
+            </w:r>
+          </w:hyperlink>
+        </w:p>
+        <w:p>
+          <w:pPr>
+            <w:pStyle w:val="ndice2"/>
+            <w:tabs>
+              <w:tab w:val="right" w:leader="dot" w:pos="9746"/>
+            </w:tabs>
+            <w:rPr>
+              <w:rFonts w:eastAsiaTheme="minorEastAsia" w:cstheme="minorBidi"/>
+              <w:b w:val="0"/>
+              <w:bCs w:val="0"/>
+              <w:noProof/>
+              <w:sz w:val="22"/>
+              <w:lang w:val="pt-PT" w:eastAsia="pt-PT"/>
+            </w:rPr>
+          </w:pPr>
+          <w:hyperlink w:anchor="_Toc4336437" w:history="1">
+            <w:r>
+              <w:rPr>
+                <w:rStyle w:val="Hiperligao"/>
+                <w:noProof/>
+              </w:rPr>
+              <w:t>2.8.2 - Custo total dos cuidados de saúde por data/serviço/médico</w:t>
+            </w:r>
+            <w:r>
+              <w:rPr>
+                <w:noProof/>
+                <w:webHidden/>
+              </w:rPr>
+              <w:tab/>
+            </w:r>
+            <w:r>
+              <w:rPr>
+                <w:noProof/>
+                <w:webHidden/>
+              </w:rPr>
+              <w:fldChar w:fldCharType="begin"/>
+            </w:r>
+            <w:r>
+              <w:rPr>
+                <w:noProof/>
+                <w:webHidden/>
+              </w:rPr>
+              <w:instrText xml:space="preserve"> PAGEREF _Toc4336437 \h </w:instrText>
+            </w:r>
+            <w:r>
+              <w:rPr>
+                <w:noProof/>
+                <w:webHidden/>
+              </w:rPr>
+            </w:r>
+            <w:r>
+              <w:rPr>
+                <w:noProof/>
+                <w:webHidden/>
+              </w:rPr>
+              <w:fldChar w:fldCharType="separate"/>
+            </w:r>
+            <w:r>
+              <w:rPr>
+                <w:noProof/>
+                <w:webHidden/>
+              </w:rPr>
+              <w:t>22</w:t>
+            </w:r>
+            <w:r>
+              <w:rPr>
+                <w:noProof/>
+                <w:webHidden/>
+              </w:rPr>
+              <w:fldChar w:fldCharType="end"/>
+            </w:r>
+          </w:hyperlink>
+        </w:p>
+        <w:p>
+          <w:pPr>
+            <w:pStyle w:val="ndice2"/>
+            <w:tabs>
+              <w:tab w:val="right" w:leader="dot" w:pos="9746"/>
+            </w:tabs>
+            <w:rPr>
+              <w:rFonts w:eastAsiaTheme="minorEastAsia" w:cstheme="minorBidi"/>
+              <w:b w:val="0"/>
+              <w:bCs w:val="0"/>
+              <w:noProof/>
+              <w:sz w:val="22"/>
+              <w:lang w:val="pt-PT" w:eastAsia="pt-PT"/>
+            </w:rPr>
+          </w:pPr>
+          <w:hyperlink w:anchor="_Toc4336438" w:history="1">
+            <w:r>
+              <w:rPr>
+                <w:rStyle w:val="Hiperligao"/>
+                <w:noProof/>
+              </w:rPr>
+              <w:t>2.8.3 – Custo total dos cuidados de saúde por Instituição</w:t>
+            </w:r>
+            <w:r>
+              <w:rPr>
+                <w:noProof/>
+                <w:webHidden/>
+              </w:rPr>
+              <w:tab/>
+            </w:r>
+            <w:r>
+              <w:rPr>
+                <w:noProof/>
+                <w:webHidden/>
+              </w:rPr>
+              <w:fldChar w:fldCharType="begin"/>
+            </w:r>
+            <w:r>
+              <w:rPr>
+                <w:noProof/>
+                <w:webHidden/>
+              </w:rPr>
+              <w:instrText xml:space="preserve"> PAGEREF _Toc4336438 \h </w:instrText>
+            </w:r>
+            <w:r>
+              <w:rPr>
+                <w:noProof/>
+                <w:webHidden/>
+              </w:rPr>
+            </w:r>
+            <w:r>
+              <w:rPr>
+                <w:noProof/>
+                <w:webHidden/>
+              </w:rPr>
+              <w:fldChar w:fldCharType="separate"/>
+            </w:r>
+            <w:r>
+              <w:rPr>
+                <w:noProof/>
+                <w:webHidden/>
+              </w:rPr>
+              <w:t>23</w:t>
+            </w:r>
+            <w:r>
+              <w:rPr>
+                <w:noProof/>
+                <w:webHidden/>
+              </w:rPr>
+              <w:fldChar w:fldCharType="end"/>
+            </w:r>
+          </w:hyperlink>
+        </w:p>
+        <w:p>
+          <w:pPr>
+            <w:pStyle w:val="ndice2"/>
+            <w:tabs>
+              <w:tab w:val="right" w:leader="dot" w:pos="9746"/>
+            </w:tabs>
+            <w:rPr>
+              <w:rFonts w:eastAsiaTheme="minorEastAsia" w:cstheme="minorBidi"/>
+              <w:b w:val="0"/>
+              <w:bCs w:val="0"/>
+              <w:noProof/>
+              <w:sz w:val="22"/>
+              <w:lang w:val="pt-PT" w:eastAsia="pt-PT"/>
+            </w:rPr>
+          </w:pPr>
+          <w:hyperlink w:anchor="_Toc4336439" w:history="1">
+            <w:r>
+              <w:rPr>
+                <w:rStyle w:val="Hiperligao"/>
+                <w:noProof/>
+              </w:rPr>
+              <w:t>2.9 – Guardar e carregar factos através da utilização de um ficheiro de texto</w:t>
+            </w:r>
+            <w:r>
+              <w:rPr>
+                <w:noProof/>
+                <w:webHidden/>
+              </w:rPr>
+              <w:tab/>
+            </w:r>
+            <w:r>
+              <w:rPr>
+                <w:noProof/>
+                <w:webHidden/>
+              </w:rPr>
+              <w:fldChar w:fldCharType="begin"/>
+            </w:r>
+            <w:r>
+              <w:rPr>
+                <w:noProof/>
+                <w:webHidden/>
+              </w:rPr>
+              <w:instrText xml:space="preserve"> PAGEREF _Toc4336439 \h </w:instrText>
+            </w:r>
+            <w:r>
+              <w:rPr>
+                <w:noProof/>
+                <w:webHidden/>
+              </w:rPr>
+            </w:r>
+            <w:r>
+              <w:rPr>
+                <w:noProof/>
+                <w:webHidden/>
+              </w:rPr>
+              <w:fldChar w:fldCharType="separate"/>
+            </w:r>
+            <w:r>
+              <w:rPr>
+                <w:noProof/>
+                <w:webHidden/>
+              </w:rPr>
+              <w:t>23</w:t>
+            </w:r>
+            <w:r>
+              <w:rPr>
+                <w:noProof/>
+                <w:webHidden/>
+              </w:rPr>
+              <w:fldChar w:fldCharType="end"/>
+            </w:r>
+          </w:hyperlink>
+        </w:p>
+        <w:p>
+          <w:pPr>
+            <w:pStyle w:val="ndice2"/>
+            <w:tabs>
+              <w:tab w:val="right" w:leader="dot" w:pos="9746"/>
+            </w:tabs>
+            <w:rPr>
+              <w:rFonts w:eastAsiaTheme="minorEastAsia" w:cstheme="minorBidi"/>
+              <w:b w:val="0"/>
+              <w:bCs w:val="0"/>
+              <w:noProof/>
+              <w:sz w:val="22"/>
+              <w:lang w:val="pt-PT" w:eastAsia="pt-PT"/>
+            </w:rPr>
+          </w:pPr>
+          <w:hyperlink w:anchor="_Toc4336440" w:history="1">
+            <w:r>
+              <w:rPr>
+                <w:rStyle w:val="Hiperligao"/>
+                <w:noProof/>
+              </w:rPr>
+              <w:t>2.10 – Predicados auxiliares</w:t>
+            </w:r>
+            <w:r>
+              <w:rPr>
+                <w:noProof/>
+                <w:webHidden/>
+              </w:rPr>
+              <w:tab/>
+            </w:r>
+            <w:r>
+              <w:rPr>
+                <w:noProof/>
+                <w:webHidden/>
+              </w:rPr>
+              <w:fldChar w:fldCharType="begin"/>
+            </w:r>
+            <w:r>
+              <w:rPr>
+                <w:noProof/>
+                <w:webHidden/>
+              </w:rPr>
+              <w:instrText xml:space="preserve"> PAGEREF _Toc4336440 \h </w:instrText>
+            </w:r>
+            <w:r>
+              <w:rPr>
+                <w:noProof/>
+                <w:webHidden/>
+              </w:rPr>
+            </w:r>
+            <w:r>
+              <w:rPr>
+                <w:noProof/>
+                <w:webHidden/>
+              </w:rPr>
+              <w:fldChar w:fldCharType="separate"/>
+            </w:r>
+            <w:r>
+              <w:rPr>
+                <w:noProof/>
+                <w:webHidden/>
+              </w:rPr>
+              <w:t>24</w:t>
+            </w:r>
+            <w:r>
+              <w:rPr>
+                <w:noProof/>
+                <w:webHidden/>
+              </w:rPr>
+              <w:fldChar w:fldCharType="end"/>
+            </w:r>
+          </w:hyperlink>
+        </w:p>
+        <w:p>
+          <w:pPr>
+            <w:pStyle w:val="ndice1"/>
+            <w:tabs>
+              <w:tab w:val="right" w:leader="dot" w:pos="9746"/>
+            </w:tabs>
+            <w:rPr>
+              <w:rFonts w:eastAsiaTheme="minorEastAsia" w:cstheme="minorBidi"/>
+              <w:b w:val="0"/>
+              <w:bCs w:val="0"/>
+              <w:i w:val="0"/>
+              <w:iCs w:val="0"/>
+              <w:noProof/>
+              <w:sz w:val="22"/>
+              <w:szCs w:val="22"/>
+              <w:lang w:val="pt-PT" w:eastAsia="pt-PT"/>
+            </w:rPr>
+          </w:pPr>
+          <w:hyperlink w:anchor="_Toc4336441" w:history="1">
+            <w:r>
+              <w:rPr>
+                <w:rStyle w:val="Hiperligao"/>
+                <w:noProof/>
+              </w:rPr>
+              <w:t>3 – Conclusão</w:t>
+            </w:r>
+            <w:r>
+              <w:rPr>
+                <w:noProof/>
+                <w:webHidden/>
+              </w:rPr>
+              <w:tab/>
+            </w:r>
+            <w:r>
+              <w:rPr>
+                <w:noProof/>
+                <w:webHidden/>
+              </w:rPr>
+              <w:fldChar w:fldCharType="begin"/>
+            </w:r>
+            <w:r>
+              <w:rPr>
+                <w:noProof/>
+                <w:webHidden/>
+              </w:rPr>
+              <w:instrText xml:space="preserve"> PAGEREF _Toc4336441 \h </w:instrText>
+            </w:r>
+            <w:r>
+              <w:rPr>
+                <w:noProof/>
+                <w:webHidden/>
+              </w:rPr>
+            </w:r>
+            <w:r>
+              <w:rPr>
+                <w:noProof/>
+                <w:webHidden/>
+              </w:rPr>
+              <w:fldChar w:fldCharType="separate"/>
+            </w:r>
+            <w:r>
+              <w:rPr>
+                <w:noProof/>
+                <w:webHidden/>
+              </w:rPr>
+              <w:t>25</w:t>
             </w:r>
             <w:r>
               <w:rPr>
@@ -2431,7 +3172,7 @@
           <w:lang w:val="pt-PT"/>
         </w:rPr>
       </w:pPr>
-      <w:bookmarkStart w:id="2" w:name="_Toc4245695"/>
+      <w:bookmarkStart w:id="2" w:name="_Toc4336411"/>
       <w:r>
         <w:rPr>
           <w:sz w:val="40"/>
@@ -2547,7 +3288,7 @@
           <w:lang w:val="pt-PT"/>
         </w:rPr>
       </w:pPr>
-      <w:bookmarkStart w:id="3" w:name="_Toc4245696"/>
+      <w:bookmarkStart w:id="3" w:name="_Toc4336412"/>
       <w:r>
         <w:rPr>
           <w:sz w:val="40"/>
@@ -2811,7 +3552,7 @@
           <w:szCs w:val="32"/>
         </w:rPr>
       </w:pPr>
-      <w:bookmarkStart w:id="4" w:name="_Toc4245697"/>
+      <w:bookmarkStart w:id="4" w:name="_Toc4336413"/>
       <w:r>
         <w:rPr>
           <w:sz w:val="32"/>
@@ -2866,7 +3607,7 @@
           <w:szCs w:val="32"/>
         </w:rPr>
       </w:pPr>
-      <w:bookmarkStart w:id="5" w:name="_Toc4245698"/>
+      <w:bookmarkStart w:id="5" w:name="_Toc4336414"/>
       <w:r>
         <w:rPr>
           <w:sz w:val="32"/>
@@ -2969,7 +3710,7 @@
           <w:szCs w:val="32"/>
         </w:rPr>
       </w:pPr>
-      <w:bookmarkStart w:id="6" w:name="_Toc4245699"/>
+      <w:bookmarkStart w:id="6" w:name="_Toc4336415"/>
       <w:r>
         <w:rPr>
           <w:sz w:val="32"/>
@@ -3074,7 +3815,7 @@
           <w:szCs w:val="32"/>
         </w:rPr>
       </w:pPr>
-      <w:bookmarkStart w:id="7" w:name="_Toc4245700"/>
+      <w:bookmarkStart w:id="7" w:name="_Toc4336416"/>
       <w:r>
         <w:rPr>
           <w:sz w:val="32"/>
@@ -3152,7 +3893,7 @@
           <w:szCs w:val="32"/>
         </w:rPr>
       </w:pPr>
-      <w:bookmarkStart w:id="8" w:name="_Toc4245701"/>
+      <w:bookmarkStart w:id="8" w:name="_Toc4336417"/>
       <w:r>
         <w:rPr>
           <w:sz w:val="32"/>
@@ -3214,7 +3955,7 @@
       <w:r>
         <w:br w:type="page"/>
       </w:r>
-      <w:bookmarkStart w:id="9" w:name="_Toc4245702"/>
+      <w:bookmarkStart w:id="9" w:name="_Toc4336418"/>
       <w:r>
         <w:rPr>
           <w:sz w:val="32"/>
@@ -3289,7 +4030,7 @@
           <w:szCs w:val="32"/>
         </w:rPr>
       </w:pPr>
-      <w:bookmarkStart w:id="10" w:name="_Toc4245703"/>
+      <w:bookmarkStart w:id="10" w:name="_Toc4336419"/>
       <w:r>
         <w:rPr>
           <w:sz w:val="32"/>
@@ -3368,7 +4109,7 @@
           <w:szCs w:val="32"/>
         </w:rPr>
       </w:pPr>
-      <w:bookmarkStart w:id="11" w:name="_Toc4245704"/>
+      <w:bookmarkStart w:id="11" w:name="_Toc4336420"/>
       <w:r>
         <w:rPr>
           <w:sz w:val="32"/>
@@ -3916,11 +4657,6 @@
       <w:pPr>
         <w:ind w:firstLine="720"/>
       </w:pPr>
-    </w:p>
-    <w:p>
-      <w:pPr>
-        <w:ind w:firstLine="720"/>
-      </w:pPr>
       <w:r>
         <w:t>Antes de tudo isto foi necessário criar definições iniciais do SICStus PROLOG para que fosse possível implementar os invariantes:</w:t>
       </w:r>
@@ -3979,7 +4715,7 @@
           <w:szCs w:val="32"/>
         </w:rPr>
       </w:pPr>
-      <w:bookmarkStart w:id="12" w:name="_Toc4245705"/>
+      <w:bookmarkStart w:id="12" w:name="_Toc4336421"/>
       <w:r>
         <w:rPr>
           <w:sz w:val="32"/>
@@ -4097,7 +4833,7 @@
           <w:szCs w:val="32"/>
         </w:rPr>
       </w:pPr>
-      <w:bookmarkStart w:id="13" w:name="_Toc4245706"/>
+      <w:bookmarkStart w:id="13" w:name="_Toc4336422"/>
       <w:r>
         <w:rPr>
           <w:sz w:val="32"/>
@@ -4218,7 +4954,7 @@
           <w:szCs w:val="32"/>
         </w:rPr>
       </w:pPr>
-      <w:bookmarkStart w:id="14" w:name="_Toc4245707"/>
+      <w:bookmarkStart w:id="14" w:name="_Toc4336423"/>
       <w:r>
         <w:rPr>
           <w:sz w:val="32"/>
@@ -4349,7 +5085,7 @@
           <w:szCs w:val="28"/>
         </w:rPr>
       </w:pPr>
-      <w:bookmarkStart w:id="15" w:name="_Toc4245708"/>
+      <w:bookmarkStart w:id="15" w:name="_Toc4336424"/>
       <w:r>
         <w:rPr>
           <w:sz w:val="28"/>
@@ -4531,7 +5267,7 @@
           <w:szCs w:val="32"/>
         </w:rPr>
       </w:pPr>
-      <w:bookmarkStart w:id="16" w:name="_Toc4245709"/>
+      <w:bookmarkStart w:id="16" w:name="_Toc4336425"/>
       <w:r>
         <w:rPr>
           <w:sz w:val="32"/>
@@ -4606,7 +5342,7 @@
           <w:szCs w:val="32"/>
         </w:rPr>
       </w:pPr>
-      <w:bookmarkStart w:id="17" w:name="_Toc4245710"/>
+      <w:bookmarkStart w:id="17" w:name="_Toc4336426"/>
       <w:r>
         <w:rPr>
           <w:sz w:val="32"/>
@@ -4689,7 +5425,7 @@
           <w:szCs w:val="32"/>
         </w:rPr>
       </w:pPr>
-      <w:bookmarkStart w:id="18" w:name="_Toc4245711"/>
+      <w:bookmarkStart w:id="18" w:name="_Toc4336427"/>
       <w:r>
         <w:rPr>
           <w:sz w:val="32"/>
@@ -4838,7 +5574,7 @@
           <w:szCs w:val="32"/>
         </w:rPr>
       </w:pPr>
-      <w:bookmarkStart w:id="19" w:name="_Toc4245712"/>
+      <w:bookmarkStart w:id="19" w:name="_Toc4336428"/>
       <w:r>
         <w:rPr>
           <w:sz w:val="32"/>
@@ -5156,7 +5892,7 @@
           <w:szCs w:val="28"/>
         </w:rPr>
       </w:pPr>
-      <w:bookmarkStart w:id="20" w:name="_Toc4245713"/>
+      <w:bookmarkStart w:id="20" w:name="_Toc4336429"/>
       <w:r>
         <w:rPr>
           <w:sz w:val="28"/>
@@ -5564,7 +6300,7 @@
           <w:szCs w:val="32"/>
         </w:rPr>
       </w:pPr>
-      <w:bookmarkStart w:id="21" w:name="_Toc4245714"/>
+      <w:bookmarkStart w:id="21" w:name="_Toc4336430"/>
       <w:r>
         <w:rPr>
           <w:sz w:val="32"/>
@@ -5852,7 +6588,7 @@
           <w:szCs w:val="32"/>
         </w:rPr>
       </w:pPr>
-      <w:bookmarkStart w:id="22" w:name="_Toc4245715"/>
+      <w:bookmarkStart w:id="22" w:name="_Toc4336431"/>
       <w:r>
         <w:rPr>
           <w:sz w:val="32"/>
@@ -6082,6 +6818,7 @@
           <w:szCs w:val="32"/>
         </w:rPr>
       </w:pPr>
+      <w:bookmarkStart w:id="23" w:name="_Toc4336432"/>
       <w:r>
         <w:rPr>
           <w:sz w:val="32"/>
@@ -6090,6 +6827,7 @@
         <w:lastRenderedPageBreak/>
         <w:t>2.7 – Identificar serviços realizados por utente, instituição ou cidade</w:t>
       </w:r>
+      <w:bookmarkEnd w:id="23"/>
     </w:p>
     <w:p>
       <w:r>
@@ -6110,6 +6848,7 @@
           <w:szCs w:val="28"/>
         </w:rPr>
       </w:pPr>
+      <w:bookmarkStart w:id="24" w:name="_Toc4336433"/>
       <w:r>
         <w:rPr>
           <w:sz w:val="28"/>
@@ -6117,6 +6856,7 @@
         </w:rPr>
         <w:t>2.7.1 – Identificar serviços realizados por utente</w:t>
       </w:r>
+      <w:bookmarkEnd w:id="24"/>
     </w:p>
     <w:p>
       <w:r>
@@ -6276,6 +7016,7 @@
         <w:lastRenderedPageBreak/>
         <w:t xml:space="preserve"> </w:t>
       </w:r>
+      <w:bookmarkStart w:id="25" w:name="_Toc4336434"/>
       <w:r>
         <w:rPr>
           <w:sz w:val="28"/>
@@ -6283,6 +7024,7 @@
         </w:rPr>
         <w:t>2.7.2 – Identificar serviços realizados por instituição ou cidade</w:t>
       </w:r>
+      <w:bookmarkEnd w:id="25"/>
     </w:p>
     <w:p>
       <w:r>
@@ -6420,6 +7162,1062 @@
             </a:graphic>
           </wp:inline>
         </w:drawing>
+      </w:r>
+    </w:p>
+    <w:p>
+      <w:pPr>
+        <w:pStyle w:val="Ttulo2"/>
+      </w:pPr>
+    </w:p>
+    <w:p>
+      <w:pPr>
+        <w:pStyle w:val="Ttulo2"/>
+        <w:rPr>
+          <w:rFonts w:cs="Arial"/>
+          <w:sz w:val="32"/>
+          <w:szCs w:val="32"/>
+        </w:rPr>
+      </w:pPr>
+      <w:bookmarkStart w:id="26" w:name="_Toc4336435"/>
+      <w:r>
+        <w:rPr>
+          <w:sz w:val="32"/>
+          <w:szCs w:val="32"/>
+        </w:rPr>
+        <w:t xml:space="preserve">2.8 - </w:t>
+      </w:r>
+      <w:r>
+        <w:rPr>
+          <w:rFonts w:cs="Arial"/>
+          <w:sz w:val="32"/>
+          <w:szCs w:val="32"/>
+        </w:rPr>
+        <w:t>Calcular o custo total dos cuidados de saúde por utente/serviço/instituição/data</w:t>
+      </w:r>
+      <w:r>
+        <w:rPr>
+          <w:rFonts w:cs="Arial"/>
+          <w:sz w:val="32"/>
+          <w:szCs w:val="32"/>
+        </w:rPr>
+        <w:t>/médico</w:t>
+      </w:r>
+      <w:bookmarkEnd w:id="26"/>
+    </w:p>
+    <w:p>
+      <w:r>
+        <w:tab/>
+      </w:r>
+      <w:r>
+        <w:t xml:space="preserve">Tal </w:t>
+      </w:r>
+      <w:proofErr w:type="gramStart"/>
+      <w:r>
+        <w:t>como</w:t>
+      </w:r>
+      <w:proofErr w:type="gramEnd"/>
+      <w:r>
+        <w:t xml:space="preserve"> no ponto anterior, este ponto vai ser dividido em vários subcapítulos devido às diversas abordagens para responder ao ponto da forma mais correta possível.</w:t>
+      </w:r>
+    </w:p>
+    <w:p>
+      <w:r>
+        <w:br w:type="page"/>
+      </w:r>
+    </w:p>
+    <w:p>
+      <w:pPr>
+        <w:pStyle w:val="Ttulo2"/>
+        <w:rPr>
+          <w:sz w:val="28"/>
+          <w:szCs w:val="28"/>
+        </w:rPr>
+      </w:pPr>
+      <w:bookmarkStart w:id="27" w:name="_Toc4336436"/>
+      <w:r>
+        <w:rPr>
+          <w:sz w:val="28"/>
+          <w:szCs w:val="28"/>
+        </w:rPr>
+        <w:lastRenderedPageBreak/>
+        <w:t>2.8.1 – Custo total dos cuidados de saúde por utente</w:t>
+      </w:r>
+      <w:bookmarkEnd w:id="27"/>
+    </w:p>
+    <w:p>
+      <w:r>
+        <w:tab/>
+        <w:t xml:space="preserve">Para </w:t>
+      </w:r>
+      <w:proofErr w:type="gramStart"/>
+      <w:r>
+        <w:t>este</w:t>
+      </w:r>
+      <w:proofErr w:type="gramEnd"/>
+      <w:r>
+        <w:t xml:space="preserve"> predicado utilizamos uma abordagem mais complexa do que aquela que, talvez, era pretendida.</w:t>
+      </w:r>
+    </w:p>
+    <w:p>
+      <w:r>
+        <w:tab/>
+      </w:r>
+      <w:r>
+        <w:rPr>
+          <w:noProof/>
+          <w:lang w:val="pt-PT" w:eastAsia="pt-PT"/>
+        </w:rPr>
+        <w:drawing>
+          <wp:inline distT="0" distB="0" distL="0" distR="0">
+            <wp:extent cx="4420217" cy="933580"/>
+            <wp:effectExtent l="19050" t="0" r="0" b="0"/>
+            <wp:docPr id="38" name="Imagem 37" descr="custoTPUtente.png"/>
+            <wp:cNvGraphicFramePr>
+              <a:graphicFrameLocks xmlns:a="http://schemas.openxmlformats.org/drawingml/2006/main" noChangeAspect="1"/>
+            </wp:cNvGraphicFramePr>
+            <a:graphic xmlns:a="http://schemas.openxmlformats.org/drawingml/2006/main">
+              <a:graphicData uri="http://schemas.openxmlformats.org/drawingml/2006/picture">
+                <pic:pic xmlns:pic="http://schemas.openxmlformats.org/drawingml/2006/picture">
+                  <pic:nvPicPr>
+                    <pic:cNvPr id="0" name="custoTPUtente.png"/>
+                    <pic:cNvPicPr/>
+                  </pic:nvPicPr>
+                  <pic:blipFill>
+                    <a:blip r:embed="rId53" cstate="print"/>
+                    <a:stretch>
+                      <a:fillRect/>
+                    </a:stretch>
+                  </pic:blipFill>
+                  <pic:spPr>
+                    <a:xfrm>
+                      <a:off x="0" y="0"/>
+                      <a:ext cx="4420217" cy="933580"/>
+                    </a:xfrm>
+                    <a:prstGeom prst="rect">
+                      <a:avLst/>
+                    </a:prstGeom>
+                  </pic:spPr>
+                </pic:pic>
+              </a:graphicData>
+            </a:graphic>
+          </wp:inline>
+        </w:drawing>
+      </w:r>
+    </w:p>
+    <w:p>
+      <w:r>
+        <w:tab/>
+      </w:r>
+      <w:proofErr w:type="gramStart"/>
+      <w:r>
+        <w:t>Em primeiro lugar, retiramos todos os custos das consultas associados às consultas realizadas por o Utente pretendido.</w:t>
+      </w:r>
+      <w:proofErr w:type="gramEnd"/>
+    </w:p>
+    <w:p>
+      <w:r>
+        <w:tab/>
+      </w:r>
+      <w:r>
+        <w:rPr>
+          <w:noProof/>
+          <w:lang w:val="pt-PT" w:eastAsia="pt-PT"/>
+        </w:rPr>
+        <w:drawing>
+          <wp:inline distT="0" distB="0" distL="0" distR="0">
+            <wp:extent cx="4096322" cy="952633"/>
+            <wp:effectExtent l="19050" t="0" r="0" b="0"/>
+            <wp:docPr id="45" name="Imagem 44" descr="somaConjVal.png"/>
+            <wp:cNvGraphicFramePr>
+              <a:graphicFrameLocks xmlns:a="http://schemas.openxmlformats.org/drawingml/2006/main" noChangeAspect="1"/>
+            </wp:cNvGraphicFramePr>
+            <a:graphic xmlns:a="http://schemas.openxmlformats.org/drawingml/2006/main">
+              <a:graphicData uri="http://schemas.openxmlformats.org/drawingml/2006/picture">
+                <pic:pic xmlns:pic="http://schemas.openxmlformats.org/drawingml/2006/picture">
+                  <pic:nvPicPr>
+                    <pic:cNvPr id="0" name="somaConjVal.png"/>
+                    <pic:cNvPicPr/>
+                  </pic:nvPicPr>
+                  <pic:blipFill>
+                    <a:blip r:embed="rId54" cstate="print"/>
+                    <a:stretch>
+                      <a:fillRect/>
+                    </a:stretch>
+                  </pic:blipFill>
+                  <pic:spPr>
+                    <a:xfrm>
+                      <a:off x="0" y="0"/>
+                      <a:ext cx="4096322" cy="952633"/>
+                    </a:xfrm>
+                    <a:prstGeom prst="rect">
+                      <a:avLst/>
+                    </a:prstGeom>
+                  </pic:spPr>
+                </pic:pic>
+              </a:graphicData>
+            </a:graphic>
+          </wp:inline>
+        </w:drawing>
+      </w:r>
+    </w:p>
+    <w:p>
+      <w:r>
+        <w:tab/>
+        <w:t>De seguida somamos esses valores todos através do predicado “somaConjVal” e guardamos o valor numa variável ‘X’.</w:t>
+      </w:r>
+    </w:p>
+    <w:p>
+      <w:r>
+        <w:tab/>
+        <w:t xml:space="preserve">O próximo passo consiste em utilizar o predicado “retornosPUtente”. Alguns utentes poderão ser reembolsados com uma parte do valor das consultas </w:t>
+      </w:r>
+      <w:r>
+        <w:t xml:space="preserve">de acordo com o seguro que </w:t>
+      </w:r>
+      <w:proofErr w:type="gramStart"/>
+      <w:r>
+        <w:t>estes</w:t>
+      </w:r>
+      <w:proofErr w:type="gramEnd"/>
+      <w:r>
+        <w:t xml:space="preserve"> detêm.</w:t>
+      </w:r>
+    </w:p>
+    <w:p>
+      <w:r>
+        <w:tab/>
+      </w:r>
+      <w:r>
+        <w:rPr>
+          <w:noProof/>
+          <w:lang w:val="pt-PT" w:eastAsia="pt-PT"/>
+        </w:rPr>
+        <w:drawing>
+          <wp:inline distT="0" distB="0" distL="0" distR="0">
+            <wp:extent cx="4143954" cy="1267002"/>
+            <wp:effectExtent l="19050" t="0" r="8946" b="0"/>
+            <wp:docPr id="46" name="Imagem 45" descr="retornosPUtente.png"/>
+            <wp:cNvGraphicFramePr>
+              <a:graphicFrameLocks xmlns:a="http://schemas.openxmlformats.org/drawingml/2006/main" noChangeAspect="1"/>
+            </wp:cNvGraphicFramePr>
+            <a:graphic xmlns:a="http://schemas.openxmlformats.org/drawingml/2006/main">
+              <a:graphicData uri="http://schemas.openxmlformats.org/drawingml/2006/picture">
+                <pic:pic xmlns:pic="http://schemas.openxmlformats.org/drawingml/2006/picture">
+                  <pic:nvPicPr>
+                    <pic:cNvPr id="0" name="retornosPUtente.png"/>
+                    <pic:cNvPicPr/>
+                  </pic:nvPicPr>
+                  <pic:blipFill>
+                    <a:blip r:embed="rId55" cstate="print"/>
+                    <a:stretch>
+                      <a:fillRect/>
+                    </a:stretch>
+                  </pic:blipFill>
+                  <pic:spPr>
+                    <a:xfrm>
+                      <a:off x="0" y="0"/>
+                      <a:ext cx="4143954" cy="1267002"/>
+                    </a:xfrm>
+                    <a:prstGeom prst="rect">
+                      <a:avLst/>
+                    </a:prstGeom>
+                  </pic:spPr>
+                </pic:pic>
+              </a:graphicData>
+            </a:graphic>
+          </wp:inline>
+        </w:drawing>
+      </w:r>
+    </w:p>
+    <w:p>
+      <w:r>
+        <w:tab/>
+        <w:t xml:space="preserve">Este predicado guarda todos os custos associados </w:t>
+      </w:r>
+      <w:proofErr w:type="gramStart"/>
+      <w:r>
+        <w:t>a</w:t>
+      </w:r>
+      <w:proofErr w:type="gramEnd"/>
+      <w:r>
+        <w:t xml:space="preserve"> um utente numa lista “S” e encontra o seguro deste. Após esta fase, cria-se uma nova lista através do predicado “custosTaxados” que utiliza a taxa do seguro do utilizador como multiplicador de cada custo presente na lista “S”. No final soma todos os valores da nova lista.</w:t>
+      </w:r>
+    </w:p>
+    <w:p>
+      <w:r>
+        <w:tab/>
+      </w:r>
+      <w:r>
+        <w:rPr>
+          <w:noProof/>
+          <w:lang w:val="pt-PT" w:eastAsia="pt-PT"/>
+        </w:rPr>
+        <w:drawing>
+          <wp:inline distT="0" distB="0" distL="0" distR="0">
+            <wp:extent cx="3812721" cy="844273"/>
+            <wp:effectExtent l="19050" t="0" r="0" b="0"/>
+            <wp:docPr id="47" name="Imagem 46" descr="custosTaxados.png"/>
+            <wp:cNvGraphicFramePr>
+              <a:graphicFrameLocks xmlns:a="http://schemas.openxmlformats.org/drawingml/2006/main" noChangeAspect="1"/>
+            </wp:cNvGraphicFramePr>
+            <a:graphic xmlns:a="http://schemas.openxmlformats.org/drawingml/2006/main">
+              <a:graphicData uri="http://schemas.openxmlformats.org/drawingml/2006/picture">
+                <pic:pic xmlns:pic="http://schemas.openxmlformats.org/drawingml/2006/picture">
+                  <pic:nvPicPr>
+                    <pic:cNvPr id="0" name="custosTaxados.png"/>
+                    <pic:cNvPicPr/>
+                  </pic:nvPicPr>
+                  <pic:blipFill>
+                    <a:blip r:embed="rId56" cstate="print"/>
+                    <a:stretch>
+                      <a:fillRect/>
+                    </a:stretch>
+                  </pic:blipFill>
+                  <pic:spPr>
+                    <a:xfrm>
+                      <a:off x="0" y="0"/>
+                      <a:ext cx="3815754" cy="844945"/>
+                    </a:xfrm>
+                    <a:prstGeom prst="rect">
+                      <a:avLst/>
+                    </a:prstGeom>
+                  </pic:spPr>
+                </pic:pic>
+              </a:graphicData>
+            </a:graphic>
+          </wp:inline>
+        </w:drawing>
+      </w:r>
+    </w:p>
+    <w:p>
+      <w:pPr>
+        <w:ind w:firstLine="720"/>
+      </w:pPr>
+      <w:r>
+        <w:lastRenderedPageBreak/>
+        <w:t xml:space="preserve">Após todo </w:t>
+      </w:r>
+      <w:proofErr w:type="gramStart"/>
+      <w:r>
+        <w:t>este</w:t>
+      </w:r>
+      <w:proofErr w:type="gramEnd"/>
+      <w:r>
+        <w:t xml:space="preserve"> processo do cálculo dos retornos dum utente, guardamos o valor desse cálculo numa variável “Y”.</w:t>
+      </w:r>
+    </w:p>
+    <w:p>
+      <w:pPr>
+        <w:ind w:firstLine="720"/>
+      </w:pPr>
+      <w:proofErr w:type="gramStart"/>
+      <w:r>
+        <w:t>Por fim o resultado será a subtração da variável X (custos totais) pela variável Y (custos taxados).</w:t>
+      </w:r>
+      <w:proofErr w:type="gramEnd"/>
+    </w:p>
+    <w:p>
+      <w:pPr>
+        <w:ind w:firstLine="720"/>
+      </w:pPr>
+      <w:proofErr w:type="gramStart"/>
+      <w:r>
+        <w:t>Para o utente com ID1 foram realizadas duas consultas, uma com um custo associado de 25 e outra com um custo associado de 10 logo os custo das consultas é 25+10=35.</w:t>
+      </w:r>
+      <w:proofErr w:type="gramEnd"/>
+      <w:r>
+        <w:t xml:space="preserve"> O retorno será 25*0.4+10*0.4=14, sendo que a taxa associada ao utente é de 0.4 (ADSE). Podemos verificar o resultado:</w:t>
+      </w:r>
+    </w:p>
+    <w:p>
+      <w:pPr>
+        <w:ind w:firstLine="720"/>
+      </w:pPr>
+      <w:r>
+        <w:rPr>
+          <w:noProof/>
+          <w:lang w:val="pt-PT" w:eastAsia="pt-PT"/>
+        </w:rPr>
+        <w:drawing>
+          <wp:inline distT="0" distB="0" distL="0" distR="0">
+            <wp:extent cx="1895740" cy="400106"/>
+            <wp:effectExtent l="19050" t="0" r="9260" b="0"/>
+            <wp:docPr id="50" name="Imagem 49" descr="custoTPUtenteS.png"/>
+            <wp:cNvGraphicFramePr>
+              <a:graphicFrameLocks xmlns:a="http://schemas.openxmlformats.org/drawingml/2006/main" noChangeAspect="1"/>
+            </wp:cNvGraphicFramePr>
+            <a:graphic xmlns:a="http://schemas.openxmlformats.org/drawingml/2006/main">
+              <a:graphicData uri="http://schemas.openxmlformats.org/drawingml/2006/picture">
+                <pic:pic xmlns:pic="http://schemas.openxmlformats.org/drawingml/2006/picture">
+                  <pic:nvPicPr>
+                    <pic:cNvPr id="0" name="custoTPUtenteS.png"/>
+                    <pic:cNvPicPr/>
+                  </pic:nvPicPr>
+                  <pic:blipFill>
+                    <a:blip r:embed="rId57" cstate="print"/>
+                    <a:stretch>
+                      <a:fillRect/>
+                    </a:stretch>
+                  </pic:blipFill>
+                  <pic:spPr>
+                    <a:xfrm>
+                      <a:off x="0" y="0"/>
+                      <a:ext cx="1895740" cy="400106"/>
+                    </a:xfrm>
+                    <a:prstGeom prst="rect">
+                      <a:avLst/>
+                    </a:prstGeom>
+                  </pic:spPr>
+                </pic:pic>
+              </a:graphicData>
+            </a:graphic>
+          </wp:inline>
+        </w:drawing>
+      </w:r>
+    </w:p>
+    <w:p>
+      <w:pPr>
+        <w:ind w:firstLine="720"/>
+      </w:pPr>
+    </w:p>
+    <w:p>
+      <w:pPr>
+        <w:ind w:firstLine="720"/>
+      </w:pPr>
+    </w:p>
+    <w:p>
+      <w:pPr>
+        <w:pStyle w:val="Ttulo2"/>
+        <w:rPr>
+          <w:sz w:val="28"/>
+          <w:szCs w:val="28"/>
+        </w:rPr>
+      </w:pPr>
+      <w:bookmarkStart w:id="28" w:name="_Toc4336437"/>
+      <w:r>
+        <w:rPr>
+          <w:sz w:val="28"/>
+          <w:szCs w:val="28"/>
+        </w:rPr>
+        <w:t>2.8.2 - Custo total dos cuidados de saúde por</w:t>
+      </w:r>
+      <w:r>
+        <w:rPr>
+          <w:sz w:val="28"/>
+          <w:szCs w:val="28"/>
+        </w:rPr>
+        <w:t xml:space="preserve"> data/serviço</w:t>
+      </w:r>
+      <w:r>
+        <w:rPr>
+          <w:sz w:val="28"/>
+          <w:szCs w:val="28"/>
+        </w:rPr>
+        <w:t>/médico</w:t>
+      </w:r>
+      <w:bookmarkEnd w:id="28"/>
+    </w:p>
+    <w:p>
+      <w:r>
+        <w:tab/>
+      </w:r>
+      <w:r>
+        <w:t xml:space="preserve">Nestes dois predicados vamos a todas as consultas que tenham sido realizadas </w:t>
+      </w:r>
+      <w:proofErr w:type="gramStart"/>
+      <w:r>
+        <w:t>na</w:t>
+      </w:r>
+      <w:proofErr w:type="gramEnd"/>
+      <w:r>
+        <w:t xml:space="preserve"> data pretendida o</w:t>
+      </w:r>
+      <w:r>
+        <w:t>u</w:t>
+      </w:r>
+      <w:r>
+        <w:t xml:space="preserve"> pelo serviço pretendido </w:t>
+      </w:r>
+      <w:r>
+        <w:t xml:space="preserve">ou pelo devido medico </w:t>
+      </w:r>
+      <w:r>
+        <w:t>e retiramos todos os custos destas.</w:t>
+      </w:r>
+    </w:p>
+    <w:p>
+      <w:r>
+        <w:tab/>
+      </w:r>
+      <w:proofErr w:type="gramStart"/>
+      <w:r>
+        <w:t>Depois, simplesmente, somamos esses valores.</w:t>
+      </w:r>
+      <w:proofErr w:type="gramEnd"/>
+    </w:p>
+    <w:p>
+      <w:r>
+        <w:tab/>
+      </w:r>
+      <w:r>
+        <w:rPr>
+          <w:noProof/>
+          <w:lang w:val="pt-PT" w:eastAsia="pt-PT"/>
+        </w:rPr>
+        <w:drawing>
+          <wp:inline distT="0" distB="0" distL="0" distR="0">
+            <wp:extent cx="4363059" cy="752580"/>
+            <wp:effectExtent l="19050" t="0" r="0" b="0"/>
+            <wp:docPr id="48" name="Imagem 47" descr="custoTPData.png"/>
+            <wp:cNvGraphicFramePr>
+              <a:graphicFrameLocks xmlns:a="http://schemas.openxmlformats.org/drawingml/2006/main" noChangeAspect="1"/>
+            </wp:cNvGraphicFramePr>
+            <a:graphic xmlns:a="http://schemas.openxmlformats.org/drawingml/2006/main">
+              <a:graphicData uri="http://schemas.openxmlformats.org/drawingml/2006/picture">
+                <pic:pic xmlns:pic="http://schemas.openxmlformats.org/drawingml/2006/picture">
+                  <pic:nvPicPr>
+                    <pic:cNvPr id="0" name="custoTPData.png"/>
+                    <pic:cNvPicPr/>
+                  </pic:nvPicPr>
+                  <pic:blipFill>
+                    <a:blip r:embed="rId58" cstate="print"/>
+                    <a:stretch>
+                      <a:fillRect/>
+                    </a:stretch>
+                  </pic:blipFill>
+                  <pic:spPr>
+                    <a:xfrm>
+                      <a:off x="0" y="0"/>
+                      <a:ext cx="4363059" cy="752580"/>
+                    </a:xfrm>
+                    <a:prstGeom prst="rect">
+                      <a:avLst/>
+                    </a:prstGeom>
+                  </pic:spPr>
+                </pic:pic>
+              </a:graphicData>
+            </a:graphic>
+          </wp:inline>
+        </w:drawing>
+      </w:r>
+    </w:p>
+    <w:p>
+      <w:r>
+        <w:tab/>
+      </w:r>
+      <w:r>
+        <w:rPr>
+          <w:noProof/>
+          <w:lang w:val="pt-PT" w:eastAsia="pt-PT"/>
+        </w:rPr>
+        <w:drawing>
+          <wp:inline distT="0" distB="0" distL="0" distR="0">
+            <wp:extent cx="4401165" cy="695422"/>
+            <wp:effectExtent l="19050" t="0" r="0" b="0"/>
+            <wp:docPr id="49" name="Imagem 48" descr="custoTPServico.png"/>
+            <wp:cNvGraphicFramePr>
+              <a:graphicFrameLocks xmlns:a="http://schemas.openxmlformats.org/drawingml/2006/main" noChangeAspect="1"/>
+            </wp:cNvGraphicFramePr>
+            <a:graphic xmlns:a="http://schemas.openxmlformats.org/drawingml/2006/main">
+              <a:graphicData uri="http://schemas.openxmlformats.org/drawingml/2006/picture">
+                <pic:pic xmlns:pic="http://schemas.openxmlformats.org/drawingml/2006/picture">
+                  <pic:nvPicPr>
+                    <pic:cNvPr id="0" name="custoTPServico.png"/>
+                    <pic:cNvPicPr/>
+                  </pic:nvPicPr>
+                  <pic:blipFill>
+                    <a:blip r:embed="rId59" cstate="print"/>
+                    <a:stretch>
+                      <a:fillRect/>
+                    </a:stretch>
+                  </pic:blipFill>
+                  <pic:spPr>
+                    <a:xfrm>
+                      <a:off x="0" y="0"/>
+                      <a:ext cx="4401165" cy="695422"/>
+                    </a:xfrm>
+                    <a:prstGeom prst="rect">
+                      <a:avLst/>
+                    </a:prstGeom>
+                  </pic:spPr>
+                </pic:pic>
+              </a:graphicData>
+            </a:graphic>
+          </wp:inline>
+        </w:drawing>
+      </w:r>
+    </w:p>
+    <w:p>
+      <w:r>
+        <w:tab/>
+      </w:r>
+      <w:r>
+        <w:rPr>
+          <w:noProof/>
+          <w:lang w:val="pt-PT" w:eastAsia="pt-PT"/>
+        </w:rPr>
+        <w:drawing>
+          <wp:inline distT="0" distB="0" distL="0" distR="0">
+            <wp:extent cx="2343477" cy="704948"/>
+            <wp:effectExtent l="19050" t="0" r="0" b="0"/>
+            <wp:docPr id="55" name="Imagem 54" descr="custoTPMed.png"/>
+            <wp:cNvGraphicFramePr>
+              <a:graphicFrameLocks xmlns:a="http://schemas.openxmlformats.org/drawingml/2006/main" noChangeAspect="1"/>
+            </wp:cNvGraphicFramePr>
+            <a:graphic xmlns:a="http://schemas.openxmlformats.org/drawingml/2006/main">
+              <a:graphicData uri="http://schemas.openxmlformats.org/drawingml/2006/picture">
+                <pic:pic xmlns:pic="http://schemas.openxmlformats.org/drawingml/2006/picture">
+                  <pic:nvPicPr>
+                    <pic:cNvPr id="0" name="custoTPMed.png"/>
+                    <pic:cNvPicPr/>
+                  </pic:nvPicPr>
+                  <pic:blipFill>
+                    <a:blip r:embed="rId60" cstate="print"/>
+                    <a:stretch>
+                      <a:fillRect/>
+                    </a:stretch>
+                  </pic:blipFill>
+                  <pic:spPr>
+                    <a:xfrm>
+                      <a:off x="0" y="0"/>
+                      <a:ext cx="2343477" cy="704948"/>
+                    </a:xfrm>
+                    <a:prstGeom prst="rect">
+                      <a:avLst/>
+                    </a:prstGeom>
+                  </pic:spPr>
+                </pic:pic>
+              </a:graphicData>
+            </a:graphic>
+          </wp:inline>
+        </w:drawing>
+      </w:r>
+    </w:p>
+    <w:p>
+      <w:r>
+        <w:tab/>
+        <w:t>Exemplos:</w:t>
+      </w:r>
+    </w:p>
+    <w:p>
+      <w:r>
+        <w:tab/>
+      </w:r>
+      <w:r>
+        <w:rPr>
+          <w:noProof/>
+          <w:lang w:val="pt-PT" w:eastAsia="pt-PT"/>
+        </w:rPr>
+        <w:drawing>
+          <wp:inline distT="0" distB="0" distL="0" distR="0">
+            <wp:extent cx="2915057" cy="400106"/>
+            <wp:effectExtent l="19050" t="0" r="0" b="0"/>
+            <wp:docPr id="51" name="Imagem 50" descr="custoTPDataS.png"/>
+            <wp:cNvGraphicFramePr>
+              <a:graphicFrameLocks xmlns:a="http://schemas.openxmlformats.org/drawingml/2006/main" noChangeAspect="1"/>
+            </wp:cNvGraphicFramePr>
+            <a:graphic xmlns:a="http://schemas.openxmlformats.org/drawingml/2006/main">
+              <a:graphicData uri="http://schemas.openxmlformats.org/drawingml/2006/picture">
+                <pic:pic xmlns:pic="http://schemas.openxmlformats.org/drawingml/2006/picture">
+                  <pic:nvPicPr>
+                    <pic:cNvPr id="0" name="custoTPDataS.png"/>
+                    <pic:cNvPicPr/>
+                  </pic:nvPicPr>
+                  <pic:blipFill>
+                    <a:blip r:embed="rId61" cstate="print"/>
+                    <a:stretch>
+                      <a:fillRect/>
+                    </a:stretch>
+                  </pic:blipFill>
+                  <pic:spPr>
+                    <a:xfrm>
+                      <a:off x="0" y="0"/>
+                      <a:ext cx="2915057" cy="400106"/>
+                    </a:xfrm>
+                    <a:prstGeom prst="rect">
+                      <a:avLst/>
+                    </a:prstGeom>
+                  </pic:spPr>
+                </pic:pic>
+              </a:graphicData>
+            </a:graphic>
+          </wp:inline>
+        </w:drawing>
+      </w:r>
+    </w:p>
+    <w:p>
+      <w:r>
+        <w:tab/>
+      </w:r>
+      <w:r>
+        <w:rPr>
+          <w:noProof/>
+          <w:lang w:val="pt-PT" w:eastAsia="pt-PT"/>
+        </w:rPr>
+        <w:drawing>
+          <wp:inline distT="0" distB="0" distL="0" distR="0">
+            <wp:extent cx="1867161" cy="371527"/>
+            <wp:effectExtent l="19050" t="0" r="0" b="0"/>
+            <wp:docPr id="52" name="Imagem 51" descr="custoTPServicoS.png"/>
+            <wp:cNvGraphicFramePr>
+              <a:graphicFrameLocks xmlns:a="http://schemas.openxmlformats.org/drawingml/2006/main" noChangeAspect="1"/>
+            </wp:cNvGraphicFramePr>
+            <a:graphic xmlns:a="http://schemas.openxmlformats.org/drawingml/2006/main">
+              <a:graphicData uri="http://schemas.openxmlformats.org/drawingml/2006/picture">
+                <pic:pic xmlns:pic="http://schemas.openxmlformats.org/drawingml/2006/picture">
+                  <pic:nvPicPr>
+                    <pic:cNvPr id="0" name="custoTPServicoS.png"/>
+                    <pic:cNvPicPr/>
+                  </pic:nvPicPr>
+                  <pic:blipFill>
+                    <a:blip r:embed="rId62" cstate="print"/>
+                    <a:stretch>
+                      <a:fillRect/>
+                    </a:stretch>
+                  </pic:blipFill>
+                  <pic:spPr>
+                    <a:xfrm>
+                      <a:off x="0" y="0"/>
+                      <a:ext cx="1867161" cy="371527"/>
+                    </a:xfrm>
+                    <a:prstGeom prst="rect">
+                      <a:avLst/>
+                    </a:prstGeom>
+                  </pic:spPr>
+                </pic:pic>
+              </a:graphicData>
+            </a:graphic>
+          </wp:inline>
+        </w:drawing>
+      </w:r>
+    </w:p>
+    <w:p>
+      <w:r>
+        <w:br w:type="page"/>
+      </w:r>
+    </w:p>
+    <w:p>
+      <w:pPr>
+        <w:pStyle w:val="Ttulo2"/>
+        <w:rPr>
+          <w:sz w:val="28"/>
+          <w:szCs w:val="28"/>
+        </w:rPr>
+      </w:pPr>
+      <w:bookmarkStart w:id="29" w:name="_Toc4336438"/>
+      <w:r>
+        <w:rPr>
+          <w:sz w:val="28"/>
+          <w:szCs w:val="28"/>
+        </w:rPr>
+        <w:lastRenderedPageBreak/>
+        <w:t>2.8.3 – Custo total dos cuidados de saúde por Instituição</w:t>
+      </w:r>
+      <w:bookmarkEnd w:id="29"/>
+    </w:p>
+    <w:p>
+      <w:r>
+        <w:tab/>
+        <w:t xml:space="preserve">Aqui verificamos os serviços que são realizados </w:t>
+      </w:r>
+      <w:proofErr w:type="gramStart"/>
+      <w:r>
+        <w:t>na</w:t>
+      </w:r>
+      <w:proofErr w:type="gramEnd"/>
+      <w:r>
+        <w:t xml:space="preserve"> instituição pretendida e usamos o ID destes para encontrar todas as consultas realizadas por estes. </w:t>
+      </w:r>
+      <w:proofErr w:type="gramStart"/>
+      <w:r>
+        <w:t>De seguida retiramos os custos destas consultas e somamos tudo.</w:t>
+      </w:r>
+      <w:proofErr w:type="gramEnd"/>
+    </w:p>
+    <w:p>
+      <w:r>
+        <w:tab/>
+      </w:r>
+      <w:r>
+        <w:rPr>
+          <w:noProof/>
+          <w:lang w:val="pt-PT" w:eastAsia="pt-PT"/>
+        </w:rPr>
+        <w:drawing>
+          <wp:inline distT="0" distB="0" distL="0" distR="0">
+            <wp:extent cx="4410691" cy="933580"/>
+            <wp:effectExtent l="19050" t="0" r="8909" b="0"/>
+            <wp:docPr id="53" name="Imagem 52" descr="custoTPInst.png"/>
+            <wp:cNvGraphicFramePr>
+              <a:graphicFrameLocks xmlns:a="http://schemas.openxmlformats.org/drawingml/2006/main" noChangeAspect="1"/>
+            </wp:cNvGraphicFramePr>
+            <a:graphic xmlns:a="http://schemas.openxmlformats.org/drawingml/2006/main">
+              <a:graphicData uri="http://schemas.openxmlformats.org/drawingml/2006/picture">
+                <pic:pic xmlns:pic="http://schemas.openxmlformats.org/drawingml/2006/picture">
+                  <pic:nvPicPr>
+                    <pic:cNvPr id="0" name="custoTPInst.png"/>
+                    <pic:cNvPicPr/>
+                  </pic:nvPicPr>
+                  <pic:blipFill>
+                    <a:blip r:embed="rId63" cstate="print"/>
+                    <a:stretch>
+                      <a:fillRect/>
+                    </a:stretch>
+                  </pic:blipFill>
+                  <pic:spPr>
+                    <a:xfrm>
+                      <a:off x="0" y="0"/>
+                      <a:ext cx="4410691" cy="933580"/>
+                    </a:xfrm>
+                    <a:prstGeom prst="rect">
+                      <a:avLst/>
+                    </a:prstGeom>
+                  </pic:spPr>
+                </pic:pic>
+              </a:graphicData>
+            </a:graphic>
+          </wp:inline>
+        </w:drawing>
+      </w:r>
+    </w:p>
+    <w:p>
+      <w:r>
+        <w:tab/>
+        <w:t>Exemplo:</w:t>
+      </w:r>
+    </w:p>
+    <w:p>
+      <w:r>
+        <w:tab/>
+      </w:r>
+      <w:r>
+        <w:rPr>
+          <w:noProof/>
+          <w:lang w:val="pt-PT" w:eastAsia="pt-PT"/>
+        </w:rPr>
+        <w:drawing>
+          <wp:inline distT="0" distB="0" distL="0" distR="0">
+            <wp:extent cx="1933845" cy="419159"/>
+            <wp:effectExtent l="19050" t="0" r="9255" b="0"/>
+            <wp:docPr id="54" name="Imagem 53" descr="custoTPInstS.png"/>
+            <wp:cNvGraphicFramePr>
+              <a:graphicFrameLocks xmlns:a="http://schemas.openxmlformats.org/drawingml/2006/main" noChangeAspect="1"/>
+            </wp:cNvGraphicFramePr>
+            <a:graphic xmlns:a="http://schemas.openxmlformats.org/drawingml/2006/main">
+              <a:graphicData uri="http://schemas.openxmlformats.org/drawingml/2006/picture">
+                <pic:pic xmlns:pic="http://schemas.openxmlformats.org/drawingml/2006/picture">
+                  <pic:nvPicPr>
+                    <pic:cNvPr id="0" name="custoTPInstS.png"/>
+                    <pic:cNvPicPr/>
+                  </pic:nvPicPr>
+                  <pic:blipFill>
+                    <a:blip r:embed="rId64" cstate="print"/>
+                    <a:stretch>
+                      <a:fillRect/>
+                    </a:stretch>
+                  </pic:blipFill>
+                  <pic:spPr>
+                    <a:xfrm>
+                      <a:off x="0" y="0"/>
+                      <a:ext cx="1933845" cy="419159"/>
+                    </a:xfrm>
+                    <a:prstGeom prst="rect">
+                      <a:avLst/>
+                    </a:prstGeom>
+                  </pic:spPr>
+                </pic:pic>
+              </a:graphicData>
+            </a:graphic>
+          </wp:inline>
+        </w:drawing>
+      </w:r>
+    </w:p>
+    <w:p/>
+    <w:p>
+      <w:pPr>
+        <w:pStyle w:val="Ttulo2"/>
+        <w:rPr>
+          <w:color w:val="FF0000"/>
+          <w:sz w:val="32"/>
+          <w:szCs w:val="32"/>
+        </w:rPr>
+      </w:pPr>
+      <w:bookmarkStart w:id="30" w:name="_Toc4336439"/>
+      <w:r>
+        <w:rPr>
+          <w:color w:val="FF0000"/>
+          <w:sz w:val="32"/>
+          <w:szCs w:val="32"/>
+        </w:rPr>
+        <w:t>2.9 – Guardar e carregar factos através da utilização de um ficheiro de texto</w:t>
+      </w:r>
+      <w:bookmarkEnd w:id="30"/>
+    </w:p>
+    <w:p>
+      <w:pPr>
+        <w:rPr>
+          <w:rFonts w:eastAsia="Trebuchet MS" w:cs="Trebuchet MS"/>
+          <w:b/>
+          <w:bCs/>
+          <w:color w:val="FF0000"/>
+          <w:sz w:val="32"/>
+          <w:szCs w:val="32"/>
+        </w:rPr>
+      </w:pPr>
+      <w:r>
+        <w:rPr>
+          <w:color w:val="FF0000"/>
+          <w:sz w:val="32"/>
+          <w:szCs w:val="32"/>
+        </w:rPr>
+        <w:br w:type="page"/>
+      </w:r>
+    </w:p>
+    <w:p>
+      <w:pPr>
+        <w:pStyle w:val="Ttulo2"/>
+        <w:rPr>
+          <w:color w:val="FF0000"/>
+          <w:sz w:val="32"/>
+          <w:szCs w:val="32"/>
+        </w:rPr>
+      </w:pPr>
+    </w:p>
+    <w:p>
+      <w:pPr>
+        <w:pStyle w:val="Ttulo2"/>
+        <w:rPr>
+          <w:sz w:val="32"/>
+          <w:szCs w:val="32"/>
+        </w:rPr>
+      </w:pPr>
+      <w:bookmarkStart w:id="31" w:name="_Toc4336440"/>
+      <w:r>
+        <w:rPr>
+          <w:sz w:val="32"/>
+          <w:szCs w:val="32"/>
+        </w:rPr>
+        <w:t>2.10 – Predicados auxiliares</w:t>
+      </w:r>
+      <w:bookmarkEnd w:id="31"/>
+    </w:p>
+    <w:p>
+      <w:r>
+        <w:tab/>
+        <w:t xml:space="preserve">Foram criados alguns predicados auxiliares (alguns já apresentados anteriormente) para simplificar a realização do exercício proposto. Para que seja possível entender </w:t>
+      </w:r>
+      <w:proofErr w:type="gramStart"/>
+      <w:r>
+        <w:t>a</w:t>
+      </w:r>
+      <w:proofErr w:type="gramEnd"/>
+      <w:r>
+        <w:t xml:space="preserve"> utilização destes em alguns predicados, apresentamos uma imagem ilustrativa de todos os predicados que ainda não foram representados nas secções anteriores.</w:t>
+      </w:r>
+    </w:p>
+    <w:p>
+      <w:r>
+        <w:tab/>
+      </w:r>
+      <w:r>
+        <w:rPr>
+          <w:noProof/>
+          <w:lang w:val="pt-PT" w:eastAsia="pt-PT"/>
+        </w:rPr>
+        <w:drawing>
+          <wp:inline distT="0" distB="0" distL="0" distR="0">
+            <wp:extent cx="4429744" cy="5239482"/>
+            <wp:effectExtent l="19050" t="0" r="8906" b="0"/>
+            <wp:docPr id="56" name="Imagem 55" descr="auxiliares.png"/>
+            <wp:cNvGraphicFramePr>
+              <a:graphicFrameLocks xmlns:a="http://schemas.openxmlformats.org/drawingml/2006/main" noChangeAspect="1"/>
+            </wp:cNvGraphicFramePr>
+            <a:graphic xmlns:a="http://schemas.openxmlformats.org/drawingml/2006/main">
+              <a:graphicData uri="http://schemas.openxmlformats.org/drawingml/2006/picture">
+                <pic:pic xmlns:pic="http://schemas.openxmlformats.org/drawingml/2006/picture">
+                  <pic:nvPicPr>
+                    <pic:cNvPr id="0" name="auxiliares.png"/>
+                    <pic:cNvPicPr/>
+                  </pic:nvPicPr>
+                  <pic:blipFill>
+                    <a:blip r:embed="rId65" cstate="print"/>
+                    <a:stretch>
+                      <a:fillRect/>
+                    </a:stretch>
+                  </pic:blipFill>
+                  <pic:spPr>
+                    <a:xfrm>
+                      <a:off x="0" y="0"/>
+                      <a:ext cx="4429744" cy="5239482"/>
+                    </a:xfrm>
+                    <a:prstGeom prst="rect">
+                      <a:avLst/>
+                    </a:prstGeom>
+                  </pic:spPr>
+                </pic:pic>
+              </a:graphicData>
+            </a:graphic>
+          </wp:inline>
+        </w:drawing>
+      </w:r>
+      <w:r>
+        <w:t xml:space="preserve"> </w:t>
+      </w:r>
+    </w:p>
+    <w:p>
+      <w:r>
+        <w:br w:type="page"/>
+      </w:r>
+    </w:p>
+    <w:p>
+      <w:pPr>
+        <w:pStyle w:val="Ttulo1"/>
+        <w:rPr>
+          <w:sz w:val="40"/>
+          <w:szCs w:val="40"/>
+        </w:rPr>
+      </w:pPr>
+      <w:bookmarkStart w:id="32" w:name="_Toc4336441"/>
+      <w:r>
+        <w:rPr>
+          <w:sz w:val="40"/>
+          <w:szCs w:val="40"/>
+        </w:rPr>
+        <w:lastRenderedPageBreak/>
+        <w:t xml:space="preserve">3 </w:t>
+      </w:r>
+      <w:r>
+        <w:rPr>
+          <w:sz w:val="40"/>
+          <w:szCs w:val="40"/>
+        </w:rPr>
+        <w:t>–</w:t>
+      </w:r>
+      <w:r>
+        <w:rPr>
+          <w:sz w:val="40"/>
+          <w:szCs w:val="40"/>
+        </w:rPr>
+        <w:t xml:space="preserve"> Conclusão</w:t>
+      </w:r>
+      <w:bookmarkEnd w:id="32"/>
+    </w:p>
+    <w:p>
+      <w:r>
+        <w:tab/>
+        <w:t>O grupo considera que realizou um trabalho bastante aprofundado tendo respondido às questões propostas no enunciado do exercício de uma forma simples e correta. O facto de termos criado um número significativo de funcionalidades extra faz-nos acreditar que DEVIAMOS TER 20 CARALHO.</w:t>
+      </w:r>
+    </w:p>
+    <w:p>
+      <w:r>
+        <w:tab/>
+        <w:t>Como trabalho futuro alguns aspetos no que conta à implementação do sistema de seguros poderiam ser melhorados criando por exemplo situações de utentes isentos de pagamento.</w:t>
+      </w:r>
+    </w:p>
+    <w:p>
+      <w:r>
+        <w:tab/>
+        <w:t>De uma forma geral, sentimos que os conceitos de sistemas de representação de conhecimento e raciocínio pedidos neste primeiro exercício ficaram bem consolidades e solidificamos a nossa capacidade de utilizar a linguagem PROLOG.</w:t>
       </w:r>
     </w:p>
     <w:sectPr>
@@ -6554,7 +8352,7 @@
             <w:rStyle w:val="Nmerodepgina"/>
             <w:noProof/>
           </w:rPr>
-          <w:t>17</w:t>
+          <w:t>3</w:t>
         </w:r>
         <w:r>
           <w:rPr>
@@ -10513,7 +12311,7 @@
 </file>
 
 <file path=customXml/itemProps1.xml><?xml version="1.0" encoding="utf-8"?>
-<ds:datastoreItem xmlns:ds="http://schemas.openxmlformats.org/officeDocument/2006/customXml" ds:itemID="{A86E5EF4-CAF0-49E8-9D7D-F7E231708BA4}">
+<ds:datastoreItem xmlns:ds="http://schemas.openxmlformats.org/officeDocument/2006/customXml" ds:itemID="{30B3C316-CCE6-465E-95BB-41FBDF39722A}">
   <ds:schemaRefs>
     <ds:schemaRef ds:uri="http://schemas.openxmlformats.org/officeDocument/2006/bibliography"/>
   </ds:schemaRefs>

</xml_diff>